<commit_message>
Add doc for fix bug.
</commit_message>
<xml_diff>
--- a/RiskEval test/Test/New/20160709/tc-07-02.docx
+++ b/RiskEval test/Test/New/20160709/tc-07-02.docx
@@ -6,7 +6,7 @@
       <w:pPr>
         <w:pStyle w:val="Heading1"/>
         <w:rPr>
-          <w:rFonts w:ascii="Tahoma" w:hAnsi="Tahoma" w:cs="Tahoma" w:hint="cs"/>
+          <w:rFonts w:ascii="Tahoma" w:hAnsi="Tahoma" w:cs="Tahoma"/>
           <w:color w:val="auto"/>
           <w:sz w:val="24"/>
           <w:szCs w:val="24"/>
@@ -214,10 +214,10 @@
           <w:noProof/>
         </w:rPr>
         <w:drawing>
-          <wp:inline distT="0" distB="0" distL="0" distR="0" wp14:anchorId="45309FBC" wp14:editId="48334962">
+          <wp:inline distT="0" distB="0" distL="0" distR="0" wp14:anchorId="33888976" wp14:editId="10F519CB">
             <wp:extent cx="5943600" cy="3219450"/>
             <wp:effectExtent l="0" t="0" r="0" b="0"/>
-            <wp:docPr id="2" name="Picture 2"/>
+            <wp:docPr id="5" name="Picture 5"/>
             <wp:cNvGraphicFramePr>
               <a:graphicFrameLocks xmlns:a="http://schemas.openxmlformats.org/drawingml/2006/main" noChangeAspect="1"/>
             </wp:cNvGraphicFramePr>
@@ -266,14 +266,21 @@
       </w:r>
       <w:r>
         <w:rPr>
+          <w:rFonts w:cs="Cordia New"/>
+          <w:cs/>
+        </w:rPr>
+        <w:lastRenderedPageBreak/>
+        <w:t xml:space="preserve"> </w:t>
+      </w:r>
+      <w:r>
+        <w:rPr>
           <w:noProof/>
         </w:rPr>
-        <w:lastRenderedPageBreak/>
         <w:drawing>
-          <wp:inline distT="0" distB="0" distL="0" distR="0" wp14:anchorId="4F8A40E5" wp14:editId="2EA8A5B1">
+          <wp:inline distT="0" distB="0" distL="0" distR="0" wp14:anchorId="24D99AB2" wp14:editId="4FC16147">
             <wp:extent cx="5943600" cy="3219450"/>
             <wp:effectExtent l="0" t="0" r="0" b="0"/>
-            <wp:docPr id="3" name="Picture 3"/>
+            <wp:docPr id="6" name="Picture 6"/>
             <wp:cNvGraphicFramePr>
               <a:graphicFrameLocks xmlns:a="http://schemas.openxmlformats.org/drawingml/2006/main" noChangeAspect="1"/>
             </wp:cNvGraphicFramePr>
@@ -305,6 +312,10 @@
           </wp:inline>
         </w:drawing>
       </w:r>
+      <w:bookmarkStart w:id="0" w:name="_GoBack"/>
+      <w:bookmarkEnd w:id="0"/>
+    </w:p>
+    <w:p>
       <w:r>
         <w:rPr>
           <w:rFonts w:cs="Cordia New"/>
@@ -312,86 +323,16 @@
         </w:rPr>
         <w:t xml:space="preserve"> </w:t>
       </w:r>
-    </w:p>
-    <w:p>
-      <w:pPr>
-        <w:rPr>
-          <w:rFonts w:cs="Cordia New"/>
-        </w:rPr>
-      </w:pPr>
-    </w:p>
-    <w:p>
-      <w:pPr>
-        <w:rPr>
-          <w:rFonts w:cs="Cordia New"/>
-        </w:rPr>
-      </w:pPr>
-    </w:p>
-    <w:p>
-      <w:pPr>
-        <w:rPr>
-          <w:rFonts w:hint="cs"/>
-        </w:rPr>
-      </w:pPr>
-      <w:bookmarkStart w:id="0" w:name="_GoBack"/>
-      <w:bookmarkEnd w:id="0"/>
-      <w:r>
-        <w:rPr>
-          <w:noProof/>
-        </w:rPr>
-        <w:drawing>
-          <wp:inline distT="0" distB="0" distL="0" distR="0" wp14:anchorId="60E18DA2" wp14:editId="2F6065C8">
-            <wp:extent cx="5943600" cy="3219450"/>
-            <wp:effectExtent l="0" t="0" r="0" b="0"/>
-            <wp:docPr id="4" name="Picture 4"/>
-            <wp:cNvGraphicFramePr>
-              <a:graphicFrameLocks xmlns:a="http://schemas.openxmlformats.org/drawingml/2006/main" noChangeAspect="1"/>
-            </wp:cNvGraphicFramePr>
-            <a:graphic xmlns:a="http://schemas.openxmlformats.org/drawingml/2006/main">
-              <a:graphicData uri="http://schemas.openxmlformats.org/drawingml/2006/picture">
-                <pic:pic xmlns:pic="http://schemas.openxmlformats.org/drawingml/2006/picture">
-                  <pic:nvPicPr>
-                    <pic:cNvPr id="1" name=""/>
-                    <pic:cNvPicPr/>
-                  </pic:nvPicPr>
-                  <pic:blipFill>
-                    <a:blip r:embed="rId11"/>
-                    <a:stretch>
-                      <a:fillRect/>
-                    </a:stretch>
-                  </pic:blipFill>
-                  <pic:spPr>
-                    <a:xfrm>
-                      <a:off x="0" y="0"/>
-                      <a:ext cx="5943600" cy="3219450"/>
-                    </a:xfrm>
-                    <a:prstGeom prst="rect">
-                      <a:avLst/>
-                    </a:prstGeom>
-                  </pic:spPr>
-                </pic:pic>
-              </a:graphicData>
-            </a:graphic>
-          </wp:inline>
-        </w:drawing>
-      </w:r>
       <w:r>
         <w:rPr>
           <w:rFonts w:cs="Cordia New"/>
           <w:cs/>
         </w:rPr>
-        <w:t xml:space="preserve"> </w:t>
-      </w:r>
-      <w:r>
-        <w:rPr>
-          <w:rFonts w:cs="Cordia New"/>
-          <w:cs/>
-        </w:rPr>
         <w:t>การแก้ไขข้อมูลภายในกระทรวง จะต้องไม่สามารถย้ายหน่วยงานข้ามกระทรวงได้ แต่ข้อมูลอื่นๆ จะแก้ไขได้ตามปรกติ</w:t>
       </w:r>
     </w:p>
     <w:sectPr>
-      <w:footerReference w:type="default" r:id="rId12"/>
+      <w:footerReference w:type="default" r:id="rId11"/>
       <w:pgSz w:w="12240" w:h="15840"/>
       <w:pgMar w:top="1440" w:right="1440" w:bottom="1440" w:left="1440" w:header="708" w:footer="708" w:gutter="0"/>
       <w:cols w:space="708"/>
@@ -1401,6 +1342,7 @@
     <w:lsdException w:name="HTML Sample" w:semiHidden="1" w:unhideWhenUsed="1"/>
     <w:lsdException w:name="HTML Typewriter" w:semiHidden="1" w:unhideWhenUsed="1"/>
     <w:lsdException w:name="HTML Variable" w:semiHidden="1" w:unhideWhenUsed="1"/>
+    <w:lsdException w:name="Normal Table" w:semiHidden="1" w:unhideWhenUsed="1"/>
     <w:lsdException w:name="annotation subject" w:semiHidden="1" w:unhideWhenUsed="1"/>
     <w:lsdException w:name="No List" w:semiHidden="1" w:unhideWhenUsed="1"/>
     <w:lsdException w:name="Outline List 1" w:semiHidden="1" w:unhideWhenUsed="1"/>
@@ -1447,8 +1389,10 @@
     <w:lsdException w:name="Table Subtle 2" w:semiHidden="1" w:unhideWhenUsed="1"/>
     <w:lsdException w:name="Table Web 1" w:semiHidden="1" w:unhideWhenUsed="1"/>
     <w:lsdException w:name="Table Web 2" w:semiHidden="1" w:unhideWhenUsed="1"/>
+    <w:lsdException w:name="Table Web 3" w:semiHidden="1" w:unhideWhenUsed="1"/>
     <w:lsdException w:name="Balloon Text" w:semiHidden="1" w:unhideWhenUsed="1"/>
     <w:lsdException w:name="Table Grid" w:uiPriority="39"/>
+    <w:lsdException w:name="Table Theme" w:semiHidden="1" w:unhideWhenUsed="1"/>
     <w:lsdException w:name="Placeholder Text" w:semiHidden="1"/>
     <w:lsdException w:name="No Spacing" w:uiPriority="1" w:qFormat="1"/>
     <w:lsdException w:name="Light Shading" w:uiPriority="60"/>
@@ -2212,7 +2156,7 @@
 </file>
 
 <file path=customXml/itemProps1.xml><?xml version="1.0" encoding="utf-8"?>
-<ds:datastoreItem xmlns:ds="http://schemas.openxmlformats.org/officeDocument/2006/customXml" ds:itemID="{4606E827-654C-417C-9A1D-891F51894134}">
+<ds:datastoreItem xmlns:ds="http://schemas.openxmlformats.org/officeDocument/2006/customXml" ds:itemID="{FE424FA7-0958-43AA-BF44-0E934C4D48BD}">
   <ds:schemaRefs>
     <ds:schemaRef ds:uri="http://schemas.openxmlformats.org/officeDocument/2006/bibliography"/>
   </ds:schemaRefs>

</xml_diff>